<commit_message>
fixed bugs of getting n-1 inputs and displaying extra space
</commit_message>
<xml_diff>
--- a/AD-Project21/Project21.docx
+++ b/AD-Project21/Project21.docx
@@ -255,7 +255,6 @@
     <w:p>
       <w:pPr>
         <w:rPr>
-          <w:rFonts w:hint="cs"/>
           <w:rtl/>
         </w:rPr>
       </w:pPr>
@@ -343,9 +342,11 @@
         </w:rPr>
         <w:t xml:space="preserve"> در خانه </w:t>
       </w:r>
+      <w:proofErr w:type="spellStart"/>
       <w:r>
         <w:t>i</w:t>
       </w:r>
+      <w:proofErr w:type="spellEnd"/>
       <w:r>
         <w:rPr>
           <w:rFonts w:hint="cs"/>
@@ -353,9 +354,11 @@
         </w:rPr>
         <w:t xml:space="preserve">ام آن کمینه خواسته شده به ازای </w:t>
       </w:r>
+      <w:proofErr w:type="spellStart"/>
       <w:r>
         <w:t>i</w:t>
       </w:r>
+      <w:proofErr w:type="spellEnd"/>
       <w:r>
         <w:rPr>
           <w:rFonts w:hint="cs"/>
@@ -371,7 +374,15 @@
         <w:t xml:space="preserve"> و برای بدست آوردن مقدار خانه بعدی، چک می شود که آیا با اضافه شدن کلمه جدید، خط جدیدی اضافه می شود یا نه که اگر اضافه نشد </w:t>
       </w:r>
       <w:r>
-        <w:t>answer[i] = answer[i-1]</w:t>
+        <w:t>answer[</w:t>
+      </w:r>
+      <w:proofErr w:type="spellStart"/>
+      <w:r>
+        <w:t>i</w:t>
+      </w:r>
+      <w:proofErr w:type="spellEnd"/>
+      <w:r>
+        <w:t>] = answer[i-1]</w:t>
       </w:r>
       <w:r>
         <w:rPr>
@@ -412,9 +423,11 @@
         </w:rPr>
         <w:t xml:space="preserve"> را در متغیری با نام </w:t>
       </w:r>
+      <w:proofErr w:type="spellStart"/>
       <w:r>
         <w:t>lastLineLength</w:t>
       </w:r>
+      <w:proofErr w:type="spellEnd"/>
       <w:r>
         <w:rPr>
           <w:rFonts w:hint="cs"/>
@@ -468,7 +481,6 @@
         <w:adjustRightInd w:val="0"/>
         <w:spacing w:after="0" w:line="240" w:lineRule="auto"/>
         <w:rPr>
-          <w:rFonts w:hint="cs"/>
           <w:rtl/>
         </w:rPr>
       </w:pPr>
@@ -564,21 +576,21 @@
       </w:pPr>
       <w:r>
         <w:rPr>
-          <w:noProof/>
+          <w:rtl/>
         </w:rPr>
         <w:drawing>
-          <wp:anchor distT="0" distB="0" distL="114300" distR="114300" simplePos="0" relativeHeight="251658240" behindDoc="0" locked="0" layoutInCell="1" allowOverlap="1" wp14:anchorId="69464ADD" wp14:editId="52021632">
+          <wp:anchor distT="0" distB="0" distL="114300" distR="114300" simplePos="0" relativeHeight="251660288" behindDoc="0" locked="0" layoutInCell="1" allowOverlap="1" wp14:anchorId="10657F8F" wp14:editId="6B5E8DFD">
             <wp:simplePos x="0" y="0"/>
             <wp:positionH relativeFrom="margin">
               <wp:align>center</wp:align>
             </wp:positionH>
             <wp:positionV relativeFrom="paragraph">
-              <wp:posOffset>306127</wp:posOffset>
+              <wp:posOffset>104563</wp:posOffset>
             </wp:positionV>
-            <wp:extent cx="7019635" cy="3948545"/>
+            <wp:extent cx="6953956" cy="3911600"/>
             <wp:effectExtent l="0" t="0" r="0" b="0"/>
             <wp:wrapNone/>
-            <wp:docPr id="3" name="Picture 3"/>
+            <wp:docPr id="2" name="Picture 2"/>
             <wp:cNvGraphicFramePr>
               <a:graphicFrameLocks xmlns:a="http://schemas.openxmlformats.org/drawingml/2006/main" noChangeAspect="1"/>
             </wp:cNvGraphicFramePr>
@@ -586,7 +598,7 @@
               <a:graphicData uri="http://schemas.openxmlformats.org/drawingml/2006/picture">
                 <pic:pic xmlns:pic="http://schemas.openxmlformats.org/drawingml/2006/picture">
                   <pic:nvPicPr>
-                    <pic:cNvPr id="3" name="Picture 3"/>
+                    <pic:cNvPr id="1" name=""/>
                     <pic:cNvPicPr/>
                   </pic:nvPicPr>
                   <pic:blipFill>
@@ -604,7 +616,7 @@
                   <pic:spPr>
                     <a:xfrm>
                       <a:off x="0" y="0"/>
-                      <a:ext cx="7019635" cy="3948545"/>
+                      <a:ext cx="6953956" cy="3911600"/>
                     </a:xfrm>
                     <a:prstGeom prst="rect">
                       <a:avLst/>
@@ -623,7 +635,68 @@
         </w:drawing>
       </w:r>
     </w:p>
-    <w:p/>
+    <w:p>
+      <w:r>
+        <w:rPr>
+          <w:rtl/>
+        </w:rPr>
+        <w:drawing>
+          <wp:anchor distT="0" distB="0" distL="114300" distR="114300" simplePos="0" relativeHeight="251659264" behindDoc="0" locked="0" layoutInCell="1" allowOverlap="1" wp14:anchorId="6DEE69A0" wp14:editId="2B335078">
+            <wp:simplePos x="0" y="0"/>
+            <wp:positionH relativeFrom="margin">
+              <wp:align>center</wp:align>
+            </wp:positionH>
+            <wp:positionV relativeFrom="paragraph">
+              <wp:posOffset>4095961</wp:posOffset>
+            </wp:positionV>
+            <wp:extent cx="6998673" cy="3937000"/>
+            <wp:effectExtent l="0" t="0" r="0" b="6350"/>
+            <wp:wrapNone/>
+            <wp:docPr id="1" name="Picture 1"/>
+            <wp:cNvGraphicFramePr>
+              <a:graphicFrameLocks xmlns:a="http://schemas.openxmlformats.org/drawingml/2006/main" noChangeAspect="1"/>
+            </wp:cNvGraphicFramePr>
+            <a:graphic xmlns:a="http://schemas.openxmlformats.org/drawingml/2006/main">
+              <a:graphicData uri="http://schemas.openxmlformats.org/drawingml/2006/picture">
+                <pic:pic xmlns:pic="http://schemas.openxmlformats.org/drawingml/2006/picture">
+                  <pic:nvPicPr>
+                    <pic:cNvPr id="1" name=""/>
+                    <pic:cNvPicPr/>
+                  </pic:nvPicPr>
+                  <pic:blipFill>
+                    <a:blip r:embed="rId5" cstate="print">
+                      <a:extLst>
+                        <a:ext uri="{28A0092B-C50C-407E-A947-70E740481C1C}">
+                          <a14:useLocalDpi xmlns:a14="http://schemas.microsoft.com/office/drawing/2010/main" val="0"/>
+                        </a:ext>
+                      </a:extLst>
+                    </a:blip>
+                    <a:stretch>
+                      <a:fillRect/>
+                    </a:stretch>
+                  </pic:blipFill>
+                  <pic:spPr>
+                    <a:xfrm>
+                      <a:off x="0" y="0"/>
+                      <a:ext cx="6998673" cy="3937000"/>
+                    </a:xfrm>
+                    <a:prstGeom prst="rect">
+                      <a:avLst/>
+                    </a:prstGeom>
+                  </pic:spPr>
+                </pic:pic>
+              </a:graphicData>
+            </a:graphic>
+            <wp14:sizeRelH relativeFrom="margin">
+              <wp14:pctWidth>0</wp14:pctWidth>
+            </wp14:sizeRelH>
+            <wp14:sizeRelV relativeFrom="margin">
+              <wp14:pctHeight>0</wp14:pctHeight>
+            </wp14:sizeRelV>
+          </wp:anchor>
+        </w:drawing>
+      </w:r>
+    </w:p>
     <w:sectPr>
       <w:pgSz w:w="12240" w:h="15840"/>
       <w:pgMar w:top="1440" w:right="1440" w:bottom="1440" w:left="1440" w:header="720" w:footer="720" w:gutter="0"/>

</xml_diff>